<commit_message>
pokrok 	modified:   index.html 	modified:   protokol-k-projektu-DF.docx 	modified:   src/css/style.css 	modified:   src/html/contact.html 	modified:   src/html/form.html 	modified:   src/html/net.html 	modified:   src/html/servis.html
</commit_message>
<xml_diff>
--- a/protokol-k-projektu-DF.docx
+++ b/protokol-k-projektu-DF.docx
@@ -1321,24 +1321,6 @@
           <w:rPr>
             <w:rStyle w:val="Hypertextovodkaz"/>
           </w:rPr>
-          <w:t>https://www.isfo.cz/</w:t>
-        </w:r>
-      </w:hyperlink>
-    </w:p>
-    <w:p>
-      <w:pPr>
-        <w:pBdr>
-          <w:top w:val="single" w:sz="4" w:space="1" w:color="auto"/>
-          <w:left w:val="single" w:sz="4" w:space="4" w:color="auto"/>
-          <w:bottom w:val="single" w:sz="4" w:space="1" w:color="auto"/>
-          <w:right w:val="single" w:sz="4" w:space="4" w:color="auto"/>
-        </w:pBdr>
-      </w:pPr>
-      <w:hyperlink r:id="rId9" w:history="1">
-        <w:r>
-          <w:rPr>
-            <w:rStyle w:val="Hypertextovodkaz"/>
-          </w:rPr>
           <w:t>https://www.dragon.cz/</w:t>
         </w:r>
       </w:hyperlink>
@@ -1565,7 +1547,7 @@
       <w:r>
         <w:t xml:space="preserve">ků </w:t>
       </w:r>
-      <w:hyperlink r:id="rId10" w:anchor="obr2" w:history="1">
+      <w:hyperlink r:id="rId9" w:anchor="obr2" w:history="1">
         <w:r>
           <w:t>2</w:t>
         </w:r>

</xml_diff>